<commit_message>
Update SDS for Lab 5 Submission
</commit_message>
<xml_diff>
--- a/Documentation/Ademidun Hart & Co_SE3350_Workbook_20180404-Lab5.docx
+++ b/Documentation/Ademidun Hart & Co_SE3350_Workbook_20180404-Lab5.docx
@@ -222,7 +222,15 @@
           <w:sz w:val="28"/>
           <w:szCs w:val="28"/>
         </w:rPr>
-        <w:t xml:space="preserve"> 2017</w:t>
+        <w:t xml:space="preserve"> 201</w:t>
+      </w:r>
+      <w:r>
+        <w:rPr>
+          <w:rFonts w:ascii="Times New Roman" w:eastAsia="Times New Roman" w:hAnsi="Times New Roman" w:cs="Times New Roman"/>
+          <w:sz w:val="28"/>
+          <w:szCs w:val="28"/>
+        </w:rPr>
+        <w:t>8</w:t>
       </w:r>
     </w:p>
     <w:p>
@@ -10773,21 +10781,11 @@
           <w:tcW w:w="6379" w:type="dxa"/>
         </w:tcPr>
         <w:p>
-          <w:r>
-            <w:fldChar w:fldCharType="begin"/>
-          </w:r>
-          <w:r>
-            <w:instrText xml:space="preserve"> TITLE  \* MERGEFORMAT </w:instrText>
-          </w:r>
-          <w:r>
-            <w:fldChar w:fldCharType="separate"/>
-          </w:r>
-          <w:r>
-            <w:t>Assignment Workbook</w:t>
-          </w:r>
-          <w:r>
-            <w:fldChar w:fldCharType="end"/>
-          </w:r>
+          <w:fldSimple w:instr=" TITLE  \* MERGEFORMAT ">
+            <w:r>
+              <w:t>Assignment Workbook</w:t>
+            </w:r>
+          </w:fldSimple>
         </w:p>
       </w:tc>
       <w:tc>
@@ -10799,7 +10797,7 @@
             <w:t xml:space="preserve">  Issue Date: April 4</w:t>
           </w:r>
           <w:r>
-            <w:t>, 2017</w:t>
+            <w:t>, 2018</w:t>
           </w:r>
         </w:p>
       </w:tc>
@@ -10811,27 +10809,14 @@
           <w:gridSpan w:val="2"/>
         </w:tcPr>
         <w:p>
-          <w:r>
-            <w:fldChar w:fldCharType="begin"/>
-          </w:r>
-          <w:r>
-            <w:instrText xml:space="preserve"> FILENAME  \* MERGEFORMAT </w:instrText>
-          </w:r>
-          <w:r>
-            <w:fldChar w:fldCharType="separate"/>
-          </w:r>
-          <w:r>
-            <w:rPr>
-              <w:noProof/>
-            </w:rPr>
-            <w:t>Ademidun Hart &amp; Co_SE3350_Workbook.docx</w:t>
-          </w:r>
-          <w:r>
-            <w:rPr>
-              <w:noProof/>
-            </w:rPr>
-            <w:fldChar w:fldCharType="end"/>
-          </w:r>
+          <w:fldSimple w:instr=" FILENAME  \* MERGEFORMAT ">
+            <w:r>
+              <w:rPr>
+                <w:noProof/>
+              </w:rPr>
+              <w:t>Ademidun Hart &amp; Co_SE3350_Workbook.docx</w:t>
+            </w:r>
+          </w:fldSimple>
         </w:p>
       </w:tc>
     </w:tr>

</xml_diff>